<commit_message>
Changement de format de l'image signature test1
</commit_message>
<xml_diff>
--- a/app/static/text/attestation_deplacement_andre.docx
+++ b/app/static/text/attestation_deplacement_andre.docx
@@ -222,7 +222,6 @@
           <w:szCs w:val="24"/>
         </w:rPr>
       </w:pPr>
-      <w:proofErr w:type="gramStart"/>
       <w:r>
         <w:rPr>
           <w:b/>
@@ -231,14 +230,21 @@
         </w:rPr>
         <w:t>Demeurant  :</w:t>
       </w:r>
-      <w:proofErr w:type="gramEnd"/>
-      <w:r>
-        <w:rPr>
-          <w:b/>
-          <w:sz w:val="24"/>
-          <w:szCs w:val="24"/>
-        </w:rPr>
-        <w:t xml:space="preserve"> 6 chemin du </w:t>
+      <w:r>
+        <w:rPr>
+          <w:b/>
+          <w:sz w:val="24"/>
+          <w:szCs w:val="24"/>
+        </w:rPr>
+        <w:t xml:space="preserve"> 6 chemin de</w:t>
+      </w:r>
+      <w:r>
+        <w:rPr>
+          <w:b/>
+          <w:sz w:val="24"/>
+          <w:szCs w:val="24"/>
+        </w:rPr>
+        <w:t xml:space="preserve"> </w:t>
       </w:r>
       <w:proofErr w:type="spellStart"/>
       <w:r>

</xml_diff>